<commit_message>
all test cases from Test Suite 9.4 were rated as «Passed»
</commit_message>
<xml_diff>
--- a/lab09/TestSuite/TS_9_4.docx
+++ b/lab09/TestSuite/TS_9_4.docx
@@ -1279,6 +1279,14 @@
                 <w:szCs w:val="20"/>
               </w:rPr>
             </w:pPr>
+            <w:r>
+              <w:rPr>
+                <w:rFonts w:ascii="Arial" w:hAnsi="Arial" w:cs="Arial"/>
+                <w:sz w:val="20"/>
+                <w:szCs w:val="20"/>
+              </w:rPr>
+              <w:t>Passed</w:t>
+            </w:r>
           </w:p>
         </w:tc>
       </w:tr>
@@ -1520,18 +1528,14 @@
                 <w:szCs w:val="20"/>
               </w:rPr>
             </w:pPr>
-          </w:p>
-          <w:p>
-            <w:pPr>
-              <w:widowControl w:val="0"/>
-              <w:spacing w:line="240" w:lineRule="auto"/>
-              <w:jc w:val="center"/>
+            <w:r>
               <w:rPr>
                 <w:rFonts w:ascii="Arial" w:hAnsi="Arial" w:cs="Arial"/>
                 <w:sz w:val="20"/>
                 <w:szCs w:val="20"/>
               </w:rPr>
-            </w:pPr>
+              <w:t>Passed</w:t>
+            </w:r>
           </w:p>
         </w:tc>
       </w:tr>
@@ -1942,6 +1946,14 @@
                 <w:szCs w:val="20"/>
               </w:rPr>
             </w:pPr>
+            <w:r>
+              <w:rPr>
+                <w:rFonts w:ascii="Arial" w:hAnsi="Arial" w:cs="Arial"/>
+                <w:sz w:val="20"/>
+                <w:szCs w:val="20"/>
+              </w:rPr>
+              <w:t>Passed</w:t>
+            </w:r>
           </w:p>
           <w:p>
             <w:pPr>
@@ -2317,6 +2329,14 @@
                 <w:szCs w:val="20"/>
               </w:rPr>
             </w:pPr>
+            <w:r>
+              <w:rPr>
+                <w:rFonts w:ascii="Arial" w:hAnsi="Arial" w:cs="Arial"/>
+                <w:sz w:val="20"/>
+                <w:szCs w:val="20"/>
+              </w:rPr>
+              <w:t>Passed</w:t>
+            </w:r>
           </w:p>
           <w:p>
             <w:pPr>
@@ -2723,6 +2743,14 @@
                 <w:szCs w:val="20"/>
               </w:rPr>
             </w:pPr>
+            <w:r>
+              <w:rPr>
+                <w:rFonts w:ascii="Arial" w:hAnsi="Arial" w:cs="Arial"/>
+                <w:sz w:val="20"/>
+                <w:szCs w:val="20"/>
+              </w:rPr>
+              <w:t>Passed</w:t>
+            </w:r>
           </w:p>
           <w:p>
             <w:pPr>
@@ -3111,6 +3139,14 @@
                 <w:szCs w:val="20"/>
               </w:rPr>
             </w:pPr>
+            <w:r>
+              <w:rPr>
+                <w:rFonts w:ascii="Arial" w:hAnsi="Arial" w:cs="Arial"/>
+                <w:sz w:val="20"/>
+                <w:szCs w:val="20"/>
+              </w:rPr>
+              <w:t>Passed</w:t>
+            </w:r>
           </w:p>
           <w:p>
             <w:pPr>
@@ -3369,6 +3405,14 @@
                 <w:szCs w:val="20"/>
               </w:rPr>
             </w:pPr>
+            <w:r>
+              <w:rPr>
+                <w:rFonts w:ascii="Arial" w:hAnsi="Arial" w:cs="Arial"/>
+                <w:sz w:val="20"/>
+                <w:szCs w:val="20"/>
+              </w:rPr>
+              <w:t>Passed</w:t>
+            </w:r>
           </w:p>
         </w:tc>
       </w:tr>
@@ -3629,6 +3673,14 @@
                 <w:szCs w:val="20"/>
               </w:rPr>
             </w:pPr>
+            <w:r>
+              <w:rPr>
+                <w:rFonts w:ascii="Arial" w:hAnsi="Arial" w:cs="Arial"/>
+                <w:sz w:val="20"/>
+                <w:szCs w:val="20"/>
+              </w:rPr>
+              <w:t>Passed</w:t>
+            </w:r>
           </w:p>
         </w:tc>
       </w:tr>
@@ -3889,6 +3941,14 @@
                 <w:szCs w:val="20"/>
               </w:rPr>
             </w:pPr>
+            <w:r>
+              <w:rPr>
+                <w:rFonts w:ascii="Arial" w:hAnsi="Arial" w:cs="Arial"/>
+                <w:sz w:val="20"/>
+                <w:szCs w:val="20"/>
+              </w:rPr>
+              <w:t>Passed</w:t>
+            </w:r>
           </w:p>
         </w:tc>
       </w:tr>
@@ -4240,6 +4300,14 @@
                 <w:szCs w:val="20"/>
               </w:rPr>
             </w:pPr>
+            <w:r>
+              <w:rPr>
+                <w:rFonts w:ascii="Arial" w:hAnsi="Arial" w:cs="Arial"/>
+                <w:sz w:val="20"/>
+                <w:szCs w:val="20"/>
+              </w:rPr>
+              <w:t>Passed</w:t>
+            </w:r>
           </w:p>
         </w:tc>
       </w:tr>

</xml_diff>